<commit_message>
Doc: Se agregaron fechas en el plan de iteración de cierre
</commit_message>
<xml_diff>
--- a/4. Etapa de cierre/Plan de Iteración cierre_Vesta Risk Manager_T-Code.docx
+++ b/4. Etapa de cierre/Plan de Iteración cierre_Vesta Risk Manager_T-Code.docx
@@ -571,11 +571,7 @@
                 <w:t xml:space="preserve">Agustín Collareda, </w:t>
               </w:r>
               <w:r>
-                <w:t xml:space="preserve">Cintia </w:t>
-              </w:r>
-              <w:proofErr w:type="spellStart"/>
-              <w:r>
-                <w:t>Hern</w:t>
+                <w:t>Cintia Hern</w:t>
               </w:r>
               <w:r>
                 <w:t>a</w:t>
@@ -583,7 +579,6 @@
               <w:r>
                 <w:t>ndez</w:t>
               </w:r>
-              <w:proofErr w:type="spellEnd"/>
               <w:r>
                 <w:t>, Hugo Frey</w:t>
               </w:r>
@@ -2969,6 +2964,14 @@
                 <w:szCs w:val="22"/>
               </w:rPr>
             </w:pPr>
+            <w:r>
+              <w:rPr>
+                <w:rFonts w:asciiTheme="minorHAnsi" w:hAnsiTheme="minorHAnsi" w:cstheme="minorHAnsi"/>
+                <w:sz w:val="22"/>
+                <w:szCs w:val="22"/>
+              </w:rPr>
+              <w:t>03/06</w:t>
+            </w:r>
           </w:p>
         </w:tc>
         <w:tc>
@@ -2986,6 +2989,14 @@
                 <w:szCs w:val="22"/>
               </w:rPr>
             </w:pPr>
+            <w:r>
+              <w:rPr>
+                <w:rFonts w:asciiTheme="minorHAnsi" w:hAnsiTheme="minorHAnsi" w:cstheme="minorHAnsi"/>
+                <w:sz w:val="22"/>
+                <w:szCs w:val="22"/>
+              </w:rPr>
+              <w:t>03/06</w:t>
+            </w:r>
           </w:p>
         </w:tc>
         <w:tc>
@@ -2999,11 +3010,18 @@
               <w:jc w:val="center"/>
               <w:rPr>
                 <w:rFonts w:asciiTheme="minorHAnsi" w:hAnsiTheme="minorHAnsi" w:cstheme="minorHAnsi"/>
-                <w:color w:val="92D050"/>
                 <w:sz w:val="22"/>
                 <w:szCs w:val="22"/>
               </w:rPr>
             </w:pPr>
+            <w:r>
+              <w:rPr>
+                <w:rFonts w:asciiTheme="minorHAnsi" w:hAnsiTheme="minorHAnsi" w:cstheme="minorHAnsi"/>
+                <w:sz w:val="22"/>
+                <w:szCs w:val="22"/>
+              </w:rPr>
+              <w:t>-</w:t>
+            </w:r>
           </w:p>
         </w:tc>
         <w:tc>
@@ -3017,11 +3035,18 @@
               <w:jc w:val="center"/>
               <w:rPr>
                 <w:rFonts w:asciiTheme="minorHAnsi" w:hAnsiTheme="minorHAnsi" w:cstheme="minorHAnsi"/>
-                <w:color w:val="92D050"/>
                 <w:sz w:val="22"/>
                 <w:szCs w:val="22"/>
               </w:rPr>
             </w:pPr>
+            <w:r>
+              <w:rPr>
+                <w:rFonts w:asciiTheme="minorHAnsi" w:hAnsiTheme="minorHAnsi" w:cstheme="minorHAnsi"/>
+                <w:sz w:val="22"/>
+                <w:szCs w:val="22"/>
+              </w:rPr>
+              <w:t>-</w:t>
+            </w:r>
           </w:p>
         </w:tc>
         <w:tc>
@@ -3096,6 +3121,14 @@
                 <w:szCs w:val="22"/>
               </w:rPr>
             </w:pPr>
+            <w:r>
+              <w:rPr>
+                <w:rFonts w:asciiTheme="minorHAnsi" w:hAnsiTheme="minorHAnsi" w:cstheme="minorHAnsi"/>
+                <w:sz w:val="22"/>
+                <w:szCs w:val="22"/>
+              </w:rPr>
+              <w:t>29/05</w:t>
+            </w:r>
           </w:p>
         </w:tc>
         <w:tc>
@@ -3113,6 +3146,14 @@
                 <w:szCs w:val="22"/>
               </w:rPr>
             </w:pPr>
+            <w:r>
+              <w:rPr>
+                <w:rFonts w:asciiTheme="minorHAnsi" w:hAnsiTheme="minorHAnsi" w:cstheme="minorHAnsi"/>
+                <w:sz w:val="22"/>
+                <w:szCs w:val="22"/>
+              </w:rPr>
+              <w:t>31/05</w:t>
+            </w:r>
           </w:p>
         </w:tc>
         <w:tc>
@@ -3131,6 +3172,14 @@
                 <w:szCs w:val="22"/>
               </w:rPr>
             </w:pPr>
+            <w:r>
+              <w:rPr>
+                <w:rFonts w:asciiTheme="minorHAnsi" w:hAnsiTheme="minorHAnsi" w:cstheme="minorHAnsi"/>
+                <w:sz w:val="22"/>
+                <w:szCs w:val="22"/>
+              </w:rPr>
+              <w:t>-</w:t>
+            </w:r>
           </w:p>
         </w:tc>
         <w:tc>
@@ -3223,6 +3272,14 @@
                 <w:szCs w:val="22"/>
               </w:rPr>
             </w:pPr>
+            <w:r>
+              <w:rPr>
+                <w:rFonts w:asciiTheme="minorHAnsi" w:hAnsiTheme="minorHAnsi" w:cstheme="minorHAnsi"/>
+                <w:sz w:val="22"/>
+                <w:szCs w:val="22"/>
+              </w:rPr>
+              <w:t>03/06</w:t>
+            </w:r>
           </w:p>
         </w:tc>
         <w:tc>
@@ -3240,6 +3297,14 @@
                 <w:szCs w:val="22"/>
               </w:rPr>
             </w:pPr>
+            <w:r>
+              <w:rPr>
+                <w:rFonts w:asciiTheme="minorHAnsi" w:hAnsiTheme="minorHAnsi" w:cstheme="minorHAnsi"/>
+                <w:sz w:val="22"/>
+                <w:szCs w:val="22"/>
+              </w:rPr>
+              <w:t>03/06</w:t>
+            </w:r>
           </w:p>
         </w:tc>
         <w:tc>
@@ -3258,6 +3323,15 @@
                 <w:szCs w:val="22"/>
               </w:rPr>
             </w:pPr>
+            <w:r>
+              <w:rPr>
+                <w:rFonts w:asciiTheme="minorHAnsi" w:hAnsiTheme="minorHAnsi" w:cstheme="minorHAnsi"/>
+                <w:color w:val="000000" w:themeColor="text1"/>
+                <w:sz w:val="22"/>
+                <w:szCs w:val="22"/>
+              </w:rPr>
+              <w:t>-</w:t>
+            </w:r>
           </w:p>
         </w:tc>
         <w:tc>
@@ -3276,6 +3350,15 @@
                 <w:szCs w:val="22"/>
               </w:rPr>
             </w:pPr>
+            <w:r>
+              <w:rPr>
+                <w:rFonts w:asciiTheme="minorHAnsi" w:hAnsiTheme="minorHAnsi" w:cstheme="minorHAnsi"/>
+                <w:color w:val="000000" w:themeColor="text1"/>
+                <w:sz w:val="22"/>
+                <w:szCs w:val="22"/>
+              </w:rPr>
+              <w:t>-</w:t>
+            </w:r>
           </w:p>
         </w:tc>
         <w:tc>
@@ -3661,27 +3744,7 @@
                 <w:szCs w:val="22"/>
                 <w:lang w:val="es-AR"/>
               </w:rPr>
-              <w:t xml:space="preserve">HC: </w:t>
-            </w:r>
-            <w:proofErr w:type="spellStart"/>
-            <w:r>
-              <w:rPr>
-                <w:rFonts w:asciiTheme="minorHAnsi" w:hAnsiTheme="minorHAnsi" w:cstheme="minorHAnsi"/>
-                <w:sz w:val="22"/>
-                <w:szCs w:val="22"/>
-                <w:lang w:val="es-AR"/>
-              </w:rPr>
-              <w:t>Hernandez</w:t>
-            </w:r>
-            <w:proofErr w:type="spellEnd"/>
-            <w:r>
-              <w:rPr>
-                <w:rFonts w:asciiTheme="minorHAnsi" w:hAnsiTheme="minorHAnsi" w:cstheme="minorHAnsi"/>
-                <w:sz w:val="22"/>
-                <w:szCs w:val="22"/>
-                <w:lang w:val="es-AR"/>
-              </w:rPr>
-              <w:t xml:space="preserve"> Cintia</w:t>
+              <w:t>HC: Hernandez Cintia</w:t>
             </w:r>
             <w:r>
               <w:rPr>
@@ -4611,15 +4674,7 @@
           <w:spacing w:before="0"/>
         </w:pPr>
         <w:r>
-          <w:t xml:space="preserve">Agustín Collareda, Cintia </w:t>
-        </w:r>
-        <w:proofErr w:type="spellStart"/>
-        <w:r>
-          <w:t>Hernandez</w:t>
-        </w:r>
-        <w:proofErr w:type="spellEnd"/>
-        <w:r>
-          <w:t>, Hugo Frey</w:t>
+          <w:t>Agustín Collareda, Cintia Hernandez, Hugo Frey</w:t>
         </w:r>
       </w:p>
     </w:sdtContent>

</xml_diff>

<commit_message>
Doc: Se actualizaron las fechas del plan de iteracion
</commit_message>
<xml_diff>
--- a/4. Etapa de cierre/Plan de Iteración cierre_Vesta Risk Manager_T-Code.docx
+++ b/4. Etapa de cierre/Plan de Iteración cierre_Vesta Risk Manager_T-Code.docx
@@ -2570,6 +2570,14 @@
                 <w:szCs w:val="22"/>
               </w:rPr>
             </w:pPr>
+            <w:r>
+              <w:rPr>
+                <w:rFonts w:asciiTheme="minorHAnsi" w:hAnsiTheme="minorHAnsi" w:cstheme="minorHAnsi"/>
+                <w:sz w:val="22"/>
+                <w:szCs w:val="22"/>
+              </w:rPr>
+              <w:t>30/05</w:t>
+            </w:r>
           </w:p>
         </w:tc>
         <w:tc>
@@ -2587,6 +2595,14 @@
                 <w:szCs w:val="22"/>
               </w:rPr>
             </w:pPr>
+            <w:r>
+              <w:rPr>
+                <w:rFonts w:asciiTheme="minorHAnsi" w:hAnsiTheme="minorHAnsi" w:cstheme="minorHAnsi"/>
+                <w:sz w:val="22"/>
+                <w:szCs w:val="22"/>
+              </w:rPr>
+              <w:t>01/06</w:t>
+            </w:r>
           </w:p>
         </w:tc>
         <w:tc>
@@ -2605,6 +2621,15 @@
                 <w:szCs w:val="22"/>
               </w:rPr>
             </w:pPr>
+            <w:r>
+              <w:rPr>
+                <w:rFonts w:asciiTheme="minorHAnsi" w:hAnsiTheme="minorHAnsi" w:cstheme="minorHAnsi"/>
+                <w:color w:val="000000" w:themeColor="text1"/>
+                <w:sz w:val="22"/>
+                <w:szCs w:val="22"/>
+              </w:rPr>
+              <w:t>-</w:t>
+            </w:r>
           </w:p>
         </w:tc>
         <w:tc>
@@ -2832,6 +2857,14 @@
                 <w:szCs w:val="22"/>
               </w:rPr>
             </w:pPr>
+            <w:r>
+              <w:rPr>
+                <w:rFonts w:asciiTheme="minorHAnsi" w:hAnsiTheme="minorHAnsi" w:cstheme="minorHAnsi"/>
+                <w:sz w:val="22"/>
+                <w:szCs w:val="22"/>
+              </w:rPr>
+              <w:t>29/05</w:t>
+            </w:r>
           </w:p>
         </w:tc>
         <w:tc>
@@ -2849,6 +2882,14 @@
                 <w:szCs w:val="22"/>
               </w:rPr>
             </w:pPr>
+            <w:r>
+              <w:rPr>
+                <w:rFonts w:asciiTheme="minorHAnsi" w:hAnsiTheme="minorHAnsi" w:cstheme="minorHAnsi"/>
+                <w:sz w:val="22"/>
+                <w:szCs w:val="22"/>
+              </w:rPr>
+              <w:t>29/05</w:t>
+            </w:r>
           </w:p>
         </w:tc>
         <w:tc>
@@ -2867,6 +2908,15 @@
                 <w:szCs w:val="22"/>
               </w:rPr>
             </w:pPr>
+            <w:r>
+              <w:rPr>
+                <w:rFonts w:asciiTheme="minorHAnsi" w:hAnsiTheme="minorHAnsi" w:cstheme="minorHAnsi"/>
+                <w:color w:val="000000" w:themeColor="text1"/>
+                <w:sz w:val="22"/>
+                <w:szCs w:val="22"/>
+              </w:rPr>
+              <w:t>-</w:t>
+            </w:r>
           </w:p>
         </w:tc>
         <w:tc>
@@ -2885,6 +2935,15 @@
                 <w:szCs w:val="22"/>
               </w:rPr>
             </w:pPr>
+            <w:r>
+              <w:rPr>
+                <w:rFonts w:asciiTheme="minorHAnsi" w:hAnsiTheme="minorHAnsi" w:cstheme="minorHAnsi"/>
+                <w:color w:val="000000" w:themeColor="text1"/>
+                <w:sz w:val="22"/>
+                <w:szCs w:val="22"/>
+              </w:rPr>
+              <w:t>-</w:t>
+            </w:r>
           </w:p>
         </w:tc>
         <w:tc>

</xml_diff>

<commit_message>
Doc: Se agregaron fechas en plan de proyecto
</commit_message>
<xml_diff>
--- a/4. Etapa de cierre/Plan de Iteración cierre_Vesta Risk Manager_T-Code.docx
+++ b/4. Etapa de cierre/Plan de Iteración cierre_Vesta Risk Manager_T-Code.docx
@@ -2726,6 +2726,14 @@
                 <w:szCs w:val="22"/>
               </w:rPr>
             </w:pPr>
+            <w:r>
+              <w:rPr>
+                <w:rFonts w:asciiTheme="minorHAnsi" w:hAnsiTheme="minorHAnsi" w:cstheme="minorHAnsi"/>
+                <w:sz w:val="22"/>
+                <w:szCs w:val="22"/>
+              </w:rPr>
+              <w:t>29/05</w:t>
+            </w:r>
           </w:p>
         </w:tc>
         <w:tc>
@@ -2743,6 +2751,30 @@
                 <w:szCs w:val="22"/>
               </w:rPr>
             </w:pPr>
+            <w:r>
+              <w:rPr>
+                <w:rFonts w:asciiTheme="minorHAnsi" w:hAnsiTheme="minorHAnsi" w:cstheme="minorHAnsi"/>
+                <w:sz w:val="22"/>
+                <w:szCs w:val="22"/>
+              </w:rPr>
+              <w:t>0</w:t>
+            </w:r>
+            <w:r>
+              <w:rPr>
+                <w:rFonts w:asciiTheme="minorHAnsi" w:hAnsiTheme="minorHAnsi" w:cstheme="minorHAnsi"/>
+                <w:sz w:val="22"/>
+                <w:szCs w:val="22"/>
+              </w:rPr>
+              <w:t>2</w:t>
+            </w:r>
+            <w:r>
+              <w:rPr>
+                <w:rFonts w:asciiTheme="minorHAnsi" w:hAnsiTheme="minorHAnsi" w:cstheme="minorHAnsi"/>
+                <w:sz w:val="22"/>
+                <w:szCs w:val="22"/>
+              </w:rPr>
+              <w:t>/06</w:t>
+            </w:r>
           </w:p>
         </w:tc>
         <w:tc>
@@ -2756,11 +2788,20 @@
               <w:jc w:val="center"/>
               <w:rPr>
                 <w:rFonts w:asciiTheme="minorHAnsi" w:hAnsiTheme="minorHAnsi" w:cstheme="minorHAnsi"/>
-                <w:color w:val="000000" w:themeColor="text1"/>
+                <w:color w:val="EE0000"/>
                 <w:sz w:val="22"/>
                 <w:szCs w:val="22"/>
               </w:rPr>
             </w:pPr>
+            <w:r>
+              <w:rPr>
+                <w:rFonts w:asciiTheme="minorHAnsi" w:hAnsiTheme="minorHAnsi" w:cstheme="minorHAnsi"/>
+                <w:color w:val="EE0000"/>
+                <w:sz w:val="22"/>
+                <w:szCs w:val="22"/>
+              </w:rPr>
+              <w:t>31/05</w:t>
+            </w:r>
           </w:p>
         </w:tc>
         <w:tc>
@@ -2930,7 +2971,7 @@
               <w:jc w:val="center"/>
               <w:rPr>
                 <w:rFonts w:asciiTheme="minorHAnsi" w:hAnsiTheme="minorHAnsi" w:cstheme="minorHAnsi"/>
-                <w:color w:val="000000" w:themeColor="text1"/>
+                <w:color w:val="92D050"/>
                 <w:sz w:val="22"/>
                 <w:szCs w:val="22"/>
               </w:rPr>
@@ -2938,11 +2979,11 @@
             <w:r>
               <w:rPr>
                 <w:rFonts w:asciiTheme="minorHAnsi" w:hAnsiTheme="minorHAnsi" w:cstheme="minorHAnsi"/>
-                <w:color w:val="000000" w:themeColor="text1"/>
-                <w:sz w:val="22"/>
-                <w:szCs w:val="22"/>
-              </w:rPr>
-              <w:t>-</w:t>
+                <w:color w:val="00B050"/>
+                <w:sz w:val="22"/>
+                <w:szCs w:val="22"/>
+              </w:rPr>
+              <w:t>29/05</w:t>
             </w:r>
           </w:p>
         </w:tc>
@@ -3492,6 +3533,14 @@
                 <w:szCs w:val="22"/>
               </w:rPr>
             </w:pPr>
+            <w:r>
+              <w:rPr>
+                <w:rFonts w:asciiTheme="minorHAnsi" w:hAnsiTheme="minorHAnsi" w:cstheme="minorHAnsi"/>
+                <w:sz w:val="22"/>
+                <w:szCs w:val="22"/>
+              </w:rPr>
+              <w:t>03/06</w:t>
+            </w:r>
           </w:p>
         </w:tc>
         <w:tc>
@@ -3509,6 +3558,14 @@
                 <w:szCs w:val="22"/>
               </w:rPr>
             </w:pPr>
+            <w:r>
+              <w:rPr>
+                <w:rFonts w:asciiTheme="minorHAnsi" w:hAnsiTheme="minorHAnsi" w:cstheme="minorHAnsi"/>
+                <w:sz w:val="22"/>
+                <w:szCs w:val="22"/>
+              </w:rPr>
+              <w:t>03/06</w:t>
+            </w:r>
           </w:p>
         </w:tc>
         <w:tc>
@@ -3527,6 +3584,15 @@
                 <w:szCs w:val="22"/>
               </w:rPr>
             </w:pPr>
+            <w:r>
+              <w:rPr>
+                <w:rFonts w:asciiTheme="minorHAnsi" w:hAnsiTheme="minorHAnsi" w:cstheme="minorHAnsi"/>
+                <w:color w:val="000000" w:themeColor="text1"/>
+                <w:sz w:val="22"/>
+                <w:szCs w:val="22"/>
+              </w:rPr>
+              <w:t>-</w:t>
+            </w:r>
           </w:p>
         </w:tc>
         <w:tc>
@@ -3545,6 +3611,15 @@
                 <w:szCs w:val="22"/>
               </w:rPr>
             </w:pPr>
+            <w:r>
+              <w:rPr>
+                <w:rFonts w:asciiTheme="minorHAnsi" w:hAnsiTheme="minorHAnsi" w:cstheme="minorHAnsi"/>
+                <w:color w:val="000000" w:themeColor="text1"/>
+                <w:sz w:val="22"/>
+                <w:szCs w:val="22"/>
+              </w:rPr>
+              <w:t>-</w:t>
+            </w:r>
           </w:p>
         </w:tc>
         <w:tc>
@@ -3619,6 +3694,30 @@
                 <w:szCs w:val="22"/>
               </w:rPr>
             </w:pPr>
+            <w:r>
+              <w:rPr>
+                <w:rFonts w:asciiTheme="minorHAnsi" w:hAnsiTheme="minorHAnsi" w:cstheme="minorHAnsi"/>
+                <w:sz w:val="22"/>
+                <w:szCs w:val="22"/>
+              </w:rPr>
+              <w:t>0</w:t>
+            </w:r>
+            <w:r>
+              <w:rPr>
+                <w:rFonts w:asciiTheme="minorHAnsi" w:hAnsiTheme="minorHAnsi" w:cstheme="minorHAnsi"/>
+                <w:sz w:val="22"/>
+                <w:szCs w:val="22"/>
+              </w:rPr>
+              <w:t>4</w:t>
+            </w:r>
+            <w:r>
+              <w:rPr>
+                <w:rFonts w:asciiTheme="minorHAnsi" w:hAnsiTheme="minorHAnsi" w:cstheme="minorHAnsi"/>
+                <w:sz w:val="22"/>
+                <w:szCs w:val="22"/>
+              </w:rPr>
+              <w:t>/06</w:t>
+            </w:r>
           </w:p>
         </w:tc>
         <w:tc>
@@ -3636,6 +3735,22 @@
                 <w:szCs w:val="22"/>
               </w:rPr>
             </w:pPr>
+            <w:r>
+              <w:rPr>
+                <w:rFonts w:asciiTheme="minorHAnsi" w:hAnsiTheme="minorHAnsi" w:cstheme="minorHAnsi"/>
+                <w:sz w:val="22"/>
+                <w:szCs w:val="22"/>
+              </w:rPr>
+              <w:t>12</w:t>
+            </w:r>
+            <w:r>
+              <w:rPr>
+                <w:rFonts w:asciiTheme="minorHAnsi" w:hAnsiTheme="minorHAnsi" w:cstheme="minorHAnsi"/>
+                <w:sz w:val="22"/>
+                <w:szCs w:val="22"/>
+              </w:rPr>
+              <w:t>/06</w:t>
+            </w:r>
           </w:p>
         </w:tc>
         <w:tc>

</xml_diff>

<commit_message>
Doc: Se finalizo el plan de iteracion, todos los objetivos se cumplieron
</commit_message>
<xml_diff>
--- a/4. Etapa de cierre/Plan de Iteración cierre_Vesta Risk Manager_T-Code.docx
+++ b/4. Etapa de cierre/Plan de Iteración cierre_Vesta Risk Manager_T-Code.docx
@@ -1027,7 +1027,7 @@
             </w:rPr>
             <w:fldChar w:fldCharType="separate"/>
           </w:r>
-          <w:hyperlink w:anchor="_Toc188264138" w:history="1">
+          <w:hyperlink w:anchor="_Toc200567337" w:history="1">
             <w:r>
               <w:rPr>
                 <w:rStyle w:val="Hipervnculo"/>
@@ -1054,7 +1054,7 @@
                 <w:noProof/>
                 <w:webHidden/>
               </w:rPr>
-              <w:instrText xml:space="preserve"> PAGEREF _Toc188264138 \h </w:instrText>
+              <w:instrText xml:space="preserve"> PAGEREF _Toc200567337 \h </w:instrText>
             </w:r>
             <w:r>
               <w:rPr>
@@ -1100,7 +1100,7 @@
               <w14:ligatures w14:val="standardContextual"/>
             </w:rPr>
           </w:pPr>
-          <w:hyperlink w:anchor="_Toc188264139" w:history="1">
+          <w:hyperlink w:anchor="_Toc200567338" w:history="1">
             <w:r>
               <w:rPr>
                 <w:rStyle w:val="Hipervnculo"/>
@@ -1127,7 +1127,7 @@
                 <w:noProof/>
                 <w:webHidden/>
               </w:rPr>
-              <w:instrText xml:space="preserve"> PAGEREF _Toc188264139 \h </w:instrText>
+              <w:instrText xml:space="preserve"> PAGEREF _Toc200567338 \h </w:instrText>
             </w:r>
             <w:r>
               <w:rPr>
@@ -1173,7 +1173,7 @@
               <w14:ligatures w14:val="standardContextual"/>
             </w:rPr>
           </w:pPr>
-          <w:hyperlink w:anchor="_Toc188264140" w:history="1">
+          <w:hyperlink w:anchor="_Toc200567339" w:history="1">
             <w:r>
               <w:rPr>
                 <w:rStyle w:val="Hipervnculo"/>
@@ -1200,7 +1200,7 @@
                 <w:noProof/>
                 <w:webHidden/>
               </w:rPr>
-              <w:instrText xml:space="preserve"> PAGEREF _Toc188264140 \h </w:instrText>
+              <w:instrText xml:space="preserve"> PAGEREF _Toc200567339 \h </w:instrText>
             </w:r>
             <w:r>
               <w:rPr>
@@ -1246,7 +1246,7 @@
               <w14:ligatures w14:val="standardContextual"/>
             </w:rPr>
           </w:pPr>
-          <w:hyperlink w:anchor="_Toc188264141" w:history="1">
+          <w:hyperlink w:anchor="_Toc200567340" w:history="1">
             <w:r>
               <w:rPr>
                 <w:rStyle w:val="Hipervnculo"/>
@@ -1273,7 +1273,7 @@
                 <w:noProof/>
                 <w:webHidden/>
               </w:rPr>
-              <w:instrText xml:space="preserve"> PAGEREF _Toc188264141 \h </w:instrText>
+              <w:instrText xml:space="preserve"> PAGEREF _Toc200567340 \h </w:instrText>
             </w:r>
             <w:r>
               <w:rPr>
@@ -1319,7 +1319,7 @@
               <w14:ligatures w14:val="standardContextual"/>
             </w:rPr>
           </w:pPr>
-          <w:hyperlink w:anchor="_Toc188264142" w:history="1">
+          <w:hyperlink w:anchor="_Toc200567341" w:history="1">
             <w:r>
               <w:rPr>
                 <w:rStyle w:val="Hipervnculo"/>
@@ -1346,7 +1346,7 @@
                 <w:noProof/>
                 <w:webHidden/>
               </w:rPr>
-              <w:instrText xml:space="preserve"> PAGEREF _Toc188264142 \h </w:instrText>
+              <w:instrText xml:space="preserve"> PAGEREF _Toc200567341 \h </w:instrText>
             </w:r>
             <w:r>
               <w:rPr>
@@ -1392,7 +1392,7 @@
               <w14:ligatures w14:val="standardContextual"/>
             </w:rPr>
           </w:pPr>
-          <w:hyperlink w:anchor="_Toc188264143" w:history="1">
+          <w:hyperlink w:anchor="_Toc200567342" w:history="1">
             <w:r>
               <w:rPr>
                 <w:rStyle w:val="Hipervnculo"/>
@@ -1419,7 +1419,7 @@
                 <w:noProof/>
                 <w:webHidden/>
               </w:rPr>
-              <w:instrText xml:space="preserve"> PAGEREF _Toc188264143 \h </w:instrText>
+              <w:instrText xml:space="preserve"> PAGEREF _Toc200567342 \h </w:instrText>
             </w:r>
             <w:r>
               <w:rPr>
@@ -1465,7 +1465,7 @@
               <w14:ligatures w14:val="standardContextual"/>
             </w:rPr>
           </w:pPr>
-          <w:hyperlink w:anchor="_Toc188264144" w:history="1">
+          <w:hyperlink w:anchor="_Toc200567343" w:history="1">
             <w:r>
               <w:rPr>
                 <w:rStyle w:val="Hipervnculo"/>
@@ -1492,7 +1492,7 @@
                 <w:noProof/>
                 <w:webHidden/>
               </w:rPr>
-              <w:instrText xml:space="preserve"> PAGEREF _Toc188264144 \h </w:instrText>
+              <w:instrText xml:space="preserve"> PAGEREF _Toc200567343 \h </w:instrText>
             </w:r>
             <w:r>
               <w:rPr>
@@ -1538,7 +1538,7 @@
               <w14:ligatures w14:val="standardContextual"/>
             </w:rPr>
           </w:pPr>
-          <w:hyperlink w:anchor="_Toc188264145" w:history="1">
+          <w:hyperlink w:anchor="_Toc200567344" w:history="1">
             <w:r>
               <w:rPr>
                 <w:rStyle w:val="Hipervnculo"/>
@@ -1565,7 +1565,7 @@
                 <w:noProof/>
                 <w:webHidden/>
               </w:rPr>
-              <w:instrText xml:space="preserve"> PAGEREF _Toc188264145 \h </w:instrText>
+              <w:instrText xml:space="preserve"> PAGEREF _Toc200567344 \h </w:instrText>
             </w:r>
             <w:r>
               <w:rPr>
@@ -1585,7 +1585,7 @@
                 <w:noProof/>
                 <w:webHidden/>
               </w:rPr>
-              <w:t>6</w:t>
+              <w:t>5</w:t>
             </w:r>
             <w:r>
               <w:rPr>
@@ -1611,13 +1611,13 @@
               <w14:ligatures w14:val="standardContextual"/>
             </w:rPr>
           </w:pPr>
-          <w:hyperlink w:anchor="_Toc188264146" w:history="1">
+          <w:hyperlink w:anchor="_Toc200567345" w:history="1">
             <w:r>
               <w:rPr>
                 <w:rStyle w:val="Hipervnculo"/>
                 <w:noProof/>
               </w:rPr>
-              <w:t>Evaluación [Fecha]</w:t>
+              <w:t>Evaluación 12/06/2025</w:t>
             </w:r>
             <w:r>
               <w:rPr>
@@ -1638,7 +1638,7 @@
                 <w:noProof/>
                 <w:webHidden/>
               </w:rPr>
-              <w:instrText xml:space="preserve"> PAGEREF _Toc188264146 \h </w:instrText>
+              <w:instrText xml:space="preserve"> PAGEREF _Toc200567345 \h </w:instrText>
             </w:r>
             <w:r>
               <w:rPr>
@@ -1684,7 +1684,7 @@
               <w14:ligatures w14:val="standardContextual"/>
             </w:rPr>
           </w:pPr>
-          <w:hyperlink w:anchor="_Toc188264147" w:history="1">
+          <w:hyperlink w:anchor="_Toc200567346" w:history="1">
             <w:r>
               <w:rPr>
                 <w:rStyle w:val="Hipervnculo"/>
@@ -1711,7 +1711,7 @@
                 <w:noProof/>
                 <w:webHidden/>
               </w:rPr>
-              <w:instrText xml:space="preserve"> PAGEREF _Toc188264147 \h </w:instrText>
+              <w:instrText xml:space="preserve"> PAGEREF _Toc200567346 \h </w:instrText>
             </w:r>
             <w:r>
               <w:rPr>
@@ -1757,13 +1757,13 @@
               <w14:ligatures w14:val="standardContextual"/>
             </w:rPr>
           </w:pPr>
-          <w:hyperlink w:anchor="_Toc188264148" w:history="1">
+          <w:hyperlink w:anchor="_Toc200567347" w:history="1">
             <w:r>
               <w:rPr>
                 <w:rStyle w:val="Hipervnculo"/>
                 <w:noProof/>
               </w:rPr>
-              <w:t>Objetivos No Alcanzados</w:t>
+              <w:t>Elementos incluidos en la Línea Base</w:t>
             </w:r>
             <w:r>
               <w:rPr>
@@ -1784,7 +1784,80 @@
                 <w:noProof/>
                 <w:webHidden/>
               </w:rPr>
-              <w:instrText xml:space="preserve"> PAGEREF _Toc188264148 \h </w:instrText>
+              <w:instrText xml:space="preserve"> PAGEREF _Toc200567347 \h </w:instrText>
+            </w:r>
+            <w:r>
+              <w:rPr>
+                <w:noProof/>
+                <w:webHidden/>
+              </w:rPr>
+            </w:r>
+            <w:r>
+              <w:rPr>
+                <w:noProof/>
+                <w:webHidden/>
+              </w:rPr>
+              <w:fldChar w:fldCharType="separate"/>
+            </w:r>
+            <w:r>
+              <w:rPr>
+                <w:noProof/>
+                <w:webHidden/>
+              </w:rPr>
+              <w:t>6</w:t>
+            </w:r>
+            <w:r>
+              <w:rPr>
+                <w:noProof/>
+                <w:webHidden/>
+              </w:rPr>
+              <w:fldChar w:fldCharType="end"/>
+            </w:r>
+          </w:hyperlink>
+        </w:p>
+        <w:p>
+          <w:pPr>
+            <w:pStyle w:val="TDC1"/>
+            <w:rPr>
+              <w:rFonts w:eastAsiaTheme="minorEastAsia"/>
+              <w:b w:val="0"/>
+              <w:bCs w:val="0"/>
+              <w:noProof/>
+              <w:kern w:val="2"/>
+              <w:sz w:val="24"/>
+              <w:szCs w:val="24"/>
+              <w:lang w:val="es-AR" w:eastAsia="es-AR"/>
+              <w14:ligatures w14:val="standardContextual"/>
+            </w:rPr>
+          </w:pPr>
+          <w:hyperlink w:anchor="_Toc200567348" w:history="1">
+            <w:r>
+              <w:rPr>
+                <w:rStyle w:val="Hipervnculo"/>
+                <w:noProof/>
+              </w:rPr>
+              <w:t>Conclusión</w:t>
+            </w:r>
+            <w:r>
+              <w:rPr>
+                <w:noProof/>
+                <w:webHidden/>
+              </w:rPr>
+              <w:tab/>
+            </w:r>
+            <w:r>
+              <w:rPr>
+                <w:noProof/>
+                <w:webHidden/>
+              </w:rPr>
+              <w:fldChar w:fldCharType="begin"/>
+            </w:r>
+            <w:r>
+              <w:rPr>
+                <w:noProof/>
+                <w:webHidden/>
+              </w:rPr>
+              <w:instrText xml:space="preserve"> PAGEREF _Toc200567348 \h </w:instrText>
             </w:r>
             <w:r>
               <w:rPr>
@@ -1830,13 +1903,13 @@
               <w14:ligatures w14:val="standardContextual"/>
             </w:rPr>
           </w:pPr>
-          <w:hyperlink w:anchor="_Toc188264149" w:history="1">
+          <w:hyperlink w:anchor="_Toc200567349" w:history="1">
             <w:r>
               <w:rPr>
                 <w:rStyle w:val="Hipervnculo"/>
                 <w:noProof/>
               </w:rPr>
-              <w:t>Elementos incluidos en la Línea Base</w:t>
+              <w:t>Estado del repositorio</w:t>
             </w:r>
             <w:r>
               <w:rPr>
@@ -1857,7 +1930,7 @@
                 <w:noProof/>
                 <w:webHidden/>
               </w:rPr>
-              <w:instrText xml:space="preserve"> PAGEREF _Toc188264149 \h </w:instrText>
+              <w:instrText xml:space="preserve"> PAGEREF _Toc200567349 \h </w:instrText>
             </w:r>
             <w:r>
               <w:rPr>
@@ -1877,153 +1950,7 @@
                 <w:noProof/>
                 <w:webHidden/>
               </w:rPr>
-              <w:t>7</w:t>
-            </w:r>
-            <w:r>
-              <w:rPr>
-                <w:noProof/>
-                <w:webHidden/>
-              </w:rPr>
-              <w:fldChar w:fldCharType="end"/>
-            </w:r>
-          </w:hyperlink>
-        </w:p>
-        <w:p>
-          <w:pPr>
-            <w:pStyle w:val="TDC1"/>
-            <w:rPr>
-              <w:rFonts w:eastAsiaTheme="minorEastAsia"/>
-              <w:b w:val="0"/>
-              <w:bCs w:val="0"/>
-              <w:noProof/>
-              <w:kern w:val="2"/>
-              <w:sz w:val="24"/>
-              <w:szCs w:val="24"/>
-              <w:lang w:val="es-AR" w:eastAsia="es-AR"/>
-              <w14:ligatures w14:val="standardContextual"/>
-            </w:rPr>
-          </w:pPr>
-          <w:hyperlink w:anchor="_Toc188264150" w:history="1">
-            <w:r>
-              <w:rPr>
-                <w:rStyle w:val="Hipervnculo"/>
-                <w:noProof/>
-              </w:rPr>
-              <w:t>Conclusión</w:t>
-            </w:r>
-            <w:r>
-              <w:rPr>
-                <w:noProof/>
-                <w:webHidden/>
-              </w:rPr>
-              <w:tab/>
-            </w:r>
-            <w:r>
-              <w:rPr>
-                <w:noProof/>
-                <w:webHidden/>
-              </w:rPr>
-              <w:fldChar w:fldCharType="begin"/>
-            </w:r>
-            <w:r>
-              <w:rPr>
-                <w:noProof/>
-                <w:webHidden/>
-              </w:rPr>
-              <w:instrText xml:space="preserve"> PAGEREF _Toc188264150 \h </w:instrText>
-            </w:r>
-            <w:r>
-              <w:rPr>
-                <w:noProof/>
-                <w:webHidden/>
-              </w:rPr>
-            </w:r>
-            <w:r>
-              <w:rPr>
-                <w:noProof/>
-                <w:webHidden/>
-              </w:rPr>
-              <w:fldChar w:fldCharType="separate"/>
-            </w:r>
-            <w:r>
-              <w:rPr>
-                <w:noProof/>
-                <w:webHidden/>
-              </w:rPr>
-              <w:t>7</w:t>
-            </w:r>
-            <w:r>
-              <w:rPr>
-                <w:noProof/>
-                <w:webHidden/>
-              </w:rPr>
-              <w:fldChar w:fldCharType="end"/>
-            </w:r>
-          </w:hyperlink>
-        </w:p>
-        <w:p>
-          <w:pPr>
-            <w:pStyle w:val="TDC2"/>
-            <w:rPr>
-              <w:rFonts w:eastAsiaTheme="minorEastAsia"/>
-              <w:i w:val="0"/>
-              <w:iCs w:val="0"/>
-              <w:noProof/>
-              <w:kern w:val="2"/>
-              <w:sz w:val="24"/>
-              <w:szCs w:val="24"/>
-              <w:lang w:val="es-AR" w:eastAsia="es-AR"/>
-              <w14:ligatures w14:val="standardContextual"/>
-            </w:rPr>
-          </w:pPr>
-          <w:hyperlink w:anchor="_Toc188264151" w:history="1">
-            <w:r>
-              <w:rPr>
-                <w:rStyle w:val="Hipervnculo"/>
-                <w:noProof/>
-              </w:rPr>
-              <w:t>Estado del repositorio</w:t>
-            </w:r>
-            <w:r>
-              <w:rPr>
-                <w:noProof/>
-                <w:webHidden/>
-              </w:rPr>
-              <w:tab/>
-            </w:r>
-            <w:r>
-              <w:rPr>
-                <w:noProof/>
-                <w:webHidden/>
-              </w:rPr>
-              <w:fldChar w:fldCharType="begin"/>
-            </w:r>
-            <w:r>
-              <w:rPr>
-                <w:noProof/>
-                <w:webHidden/>
-              </w:rPr>
-              <w:instrText xml:space="preserve"> PAGEREF _Toc188264151 \h </w:instrText>
-            </w:r>
-            <w:r>
-              <w:rPr>
-                <w:noProof/>
-                <w:webHidden/>
-              </w:rPr>
-            </w:r>
-            <w:r>
-              <w:rPr>
-                <w:noProof/>
-                <w:webHidden/>
-              </w:rPr>
-              <w:fldChar w:fldCharType="separate"/>
-            </w:r>
-            <w:r>
-              <w:rPr>
-                <w:noProof/>
-                <w:webHidden/>
-              </w:rPr>
-              <w:t>7</w:t>
+              <w:t>6</w:t>
             </w:r>
             <w:r>
               <w:rPr>
@@ -2104,7 +2031,7 @@
       <w:pPr>
         <w:pStyle w:val="PSI-Ttulo1"/>
       </w:pPr>
-      <w:bookmarkStart w:id="0" w:name="_Toc188264138"/>
+      <w:bookmarkStart w:id="0" w:name="_Toc200567337"/>
       <w:r>
         <w:t>Introducción</w:t>
       </w:r>
@@ -2134,7 +2061,7 @@
       <w:pPr>
         <w:pStyle w:val="PSI-Ttulo2"/>
       </w:pPr>
-      <w:bookmarkStart w:id="1" w:name="_Toc188264139"/>
+      <w:bookmarkStart w:id="1" w:name="_Toc200567338"/>
       <w:r>
         <w:t>Propósito</w:t>
       </w:r>
@@ -2164,7 +2091,7 @@
       <w:pPr>
         <w:pStyle w:val="PSI-Ttulo2"/>
       </w:pPr>
-      <w:bookmarkStart w:id="2" w:name="_Toc188264140"/>
+      <w:bookmarkStart w:id="2" w:name="_Toc200567339"/>
       <w:r>
         <w:t>Referencias</w:t>
       </w:r>
@@ -2228,7 +2155,7 @@
       <w:pPr>
         <w:pStyle w:val="PSI-Ttulo1"/>
       </w:pPr>
-      <w:bookmarkStart w:id="3" w:name="_Toc188264141"/>
+      <w:bookmarkStart w:id="3" w:name="_Toc200567340"/>
       <w:r>
         <w:t>Objetivos</w:t>
       </w:r>
@@ -2238,7 +2165,7 @@
       <w:pPr>
         <w:pStyle w:val="PSI-Ttulo2"/>
       </w:pPr>
-      <w:bookmarkStart w:id="4" w:name="_Toc188264142"/>
+      <w:bookmarkStart w:id="4" w:name="_Toc200567341"/>
       <w:r>
         <w:t>Criterios de Evaluación</w:t>
       </w:r>
@@ -2293,7 +2220,7 @@
       <w:pPr>
         <w:pStyle w:val="PSI-Ttulo2"/>
       </w:pPr>
-      <w:bookmarkStart w:id="5" w:name="_Toc188264143"/>
+      <w:bookmarkStart w:id="5" w:name="_Toc200567342"/>
       <w:r>
         <w:t>Elementos de la Línea Base</w:t>
       </w:r>
@@ -2318,7 +2245,6 @@
           <w:lang w:val="es-AR"/>
         </w:rPr>
       </w:pPr>
-      <w:bookmarkStart w:id="6" w:name="_Toc188264144"/>
       <w:r>
         <w:br w:type="page"/>
       </w:r>
@@ -2327,6 +2253,7 @@
       <w:pPr>
         <w:pStyle w:val="PSI-Ttulo1"/>
       </w:pPr>
+      <w:bookmarkStart w:id="6" w:name="_Toc200567343"/>
       <w:r>
         <w:lastRenderedPageBreak/>
         <w:t>Planificación</w:t>
@@ -3845,6 +3772,15 @@
                 <w:szCs w:val="22"/>
               </w:rPr>
             </w:pPr>
+            <w:r>
+              <w:rPr>
+                <w:rFonts w:asciiTheme="minorHAnsi" w:hAnsiTheme="minorHAnsi" w:cstheme="minorHAnsi"/>
+                <w:color w:val="000000" w:themeColor="text1"/>
+                <w:sz w:val="22"/>
+                <w:szCs w:val="22"/>
+              </w:rPr>
+              <w:t>-</w:t>
+            </w:r>
           </w:p>
         </w:tc>
         <w:tc>
@@ -4151,7 +4087,7 @@
       <w:pPr>
         <w:pStyle w:val="PSI-Ttulo1"/>
       </w:pPr>
-      <w:bookmarkStart w:id="8" w:name="_Toc188264145"/>
+      <w:bookmarkStart w:id="8" w:name="_Toc200567344"/>
       <w:r>
         <w:t>Recursos</w:t>
       </w:r>
@@ -4348,23 +4284,23 @@
       <w:pPr>
         <w:pStyle w:val="PSI-Ttulo1"/>
       </w:pPr>
-      <w:bookmarkStart w:id="9" w:name="_Toc188264146"/>
+      <w:bookmarkStart w:id="9" w:name="_Toc200567345"/>
       <w:r>
         <w:t>Evaluación</w:t>
       </w:r>
       <w:r>
         <w:t xml:space="preserve"> </w:t>
       </w:r>
+      <w:r>
+        <w:t>12/06/2025</w:t>
+      </w:r>
       <w:bookmarkEnd w:id="9"/>
-      <w:r>
-        <w:t>[Fecha]</w:t>
-      </w:r>
     </w:p>
     <w:p>
       <w:pPr>
         <w:pStyle w:val="PSI-Ttulo2"/>
       </w:pPr>
-      <w:bookmarkStart w:id="10" w:name="_Toc188264147"/>
+      <w:bookmarkStart w:id="10" w:name="_Toc200567346"/>
       <w:r>
         <w:t>Objetivos Alcanzados</w:t>
       </w:r>
@@ -4372,48 +4308,160 @@
     </w:p>
     <w:p>
       <w:pPr>
-        <w:pStyle w:val="PSI-Ttulo2"/>
-      </w:pPr>
-      <w:bookmarkStart w:id="11" w:name="_Toc188264148"/>
+        <w:pStyle w:val="PSI-Normal"/>
+        <w:tabs>
+          <w:tab w:val="left" w:pos="7032"/>
+        </w:tabs>
+        <w:ind w:firstLine="0"/>
+      </w:pPr>
       <w:r>
-        <w:t>Objetivos No A</w:t>
+        <w:t xml:space="preserve">Se finalizo todos los objetivos de </w:t>
       </w:r>
       <w:r>
-        <w:t>lcanzados</w:t>
+        <w:t>esta i</w:t>
+      </w:r>
+      <w:r>
+        <w:t>teración</w:t>
+      </w:r>
+      <w:r>
+        <w:t>. Se cumplió con la mayoría de los plazos.</w:t>
+      </w:r>
+    </w:p>
+    <w:p>
+      <w:pPr>
+        <w:pStyle w:val="PSI-Ttulo2"/>
+      </w:pPr>
+      <w:bookmarkStart w:id="11" w:name="_Toc200567347"/>
+      <w:r>
+        <w:t>Elementos incluidos en la Línea Base</w:t>
       </w:r>
       <w:bookmarkEnd w:id="11"/>
     </w:p>
     <w:p>
       <w:pPr>
-        <w:pStyle w:val="PSI-Ttulo2"/>
-      </w:pPr>
-      <w:bookmarkStart w:id="12" w:name="_Toc188264149"/>
+        <w:pStyle w:val="PSI-Normal"/>
+      </w:pPr>
       <w:r>
-        <w:t>Elementos incluidos en la Línea Base</w:t>
+        <w:t xml:space="preserve">Los elementos incluidos son: </w:t>
+      </w:r>
+    </w:p>
+    <w:p>
+      <w:pPr>
+        <w:pStyle w:val="PSI-Normal"/>
+        <w:numPr>
+          <w:ilvl w:val="0"/>
+          <w:numId w:val="15"/>
+        </w:numPr>
+      </w:pPr>
+      <w:r>
+        <w:t>Manual de instalación.</w:t>
+      </w:r>
+    </w:p>
+    <w:p>
+      <w:pPr>
+        <w:pStyle w:val="PSI-Normal"/>
+        <w:numPr>
+          <w:ilvl w:val="0"/>
+          <w:numId w:val="15"/>
+        </w:numPr>
+      </w:pPr>
+      <w:r>
+        <w:t>Manual de usuario.</w:t>
+      </w:r>
+    </w:p>
+    <w:p>
+      <w:pPr>
+        <w:pStyle w:val="PSI-Normal"/>
+        <w:numPr>
+          <w:ilvl w:val="0"/>
+          <w:numId w:val="15"/>
+        </w:numPr>
+      </w:pPr>
+      <w:r>
+        <w:t>Implementación de Vesta Risk Manager.</w:t>
+      </w:r>
+    </w:p>
+    <w:p>
+      <w:pPr>
+        <w:pStyle w:val="PSI-Ttulo1"/>
+      </w:pPr>
+      <w:bookmarkStart w:id="12" w:name="_Toc200567348"/>
+      <w:r>
+        <w:t>Conclusión</w:t>
       </w:r>
       <w:bookmarkEnd w:id="12"/>
     </w:p>
     <w:p>
       <w:pPr>
-        <w:pStyle w:val="PSI-Ttulo1"/>
-      </w:pPr>
-      <w:bookmarkStart w:id="13" w:name="_Toc188264150"/>
+        <w:pStyle w:val="PSI-Normal"/>
+        <w:ind w:left="0" w:firstLine="0"/>
+      </w:pPr>
       <w:r>
-        <w:t>Conclusión</w:t>
+        <w:t>En esta iteración tuvimos la validación final de los docentes lo que fue enriquecedor para nuestro proyecto. Hubo ciertas modificaciones que se tuvo que realizar por lo que el plan del riesgo RK18 fue exitoso.</w:t>
       </w:r>
-      <w:bookmarkEnd w:id="13"/>
     </w:p>
     <w:p>
       <w:pPr>
         <w:pStyle w:val="PSI-Ttulo2"/>
       </w:pPr>
-      <w:bookmarkStart w:id="14" w:name="_Toc238197620"/>
-      <w:bookmarkStart w:id="15" w:name="_Toc188264151"/>
+      <w:bookmarkStart w:id="13" w:name="_Toc238197620"/>
+      <w:bookmarkStart w:id="14" w:name="_Toc200567349"/>
       <w:r>
         <w:t>Estado del repositorio</w:t>
       </w:r>
+      <w:bookmarkEnd w:id="13"/>
       <w:bookmarkEnd w:id="14"/>
-      <w:bookmarkEnd w:id="15"/>
+    </w:p>
+    <w:p>
+      <w:pPr>
+        <w:numPr>
+          <w:ilvl w:val="0"/>
+          <w:numId w:val="26"/>
+        </w:numPr>
+      </w:pPr>
+      <w:r>
+        <w:t>Documentos hasta la fecha: 41</w:t>
+      </w:r>
+      <w:r>
+        <w:t>6</w:t>
+      </w:r>
+      <w:r>
+        <w:t>.</w:t>
+      </w:r>
+    </w:p>
+    <w:p>
+      <w:pPr>
+        <w:numPr>
+          <w:ilvl w:val="0"/>
+          <w:numId w:val="26"/>
+        </w:numPr>
+      </w:pPr>
+      <w:r>
+        <w:t>Directorios hasta la fecha: 15</w:t>
+      </w:r>
+      <w:r>
+        <w:t>6</w:t>
+      </w:r>
+      <w:r>
+        <w:t>.</w:t>
+      </w:r>
+    </w:p>
+    <w:p>
+      <w:pPr>
+        <w:numPr>
+          <w:ilvl w:val="0"/>
+          <w:numId w:val="26"/>
+        </w:numPr>
+      </w:pPr>
+      <w:r>
+        <w:t>Commits hasta la fecha: 6</w:t>
+      </w:r>
+      <w:r>
+        <w:t>94</w:t>
+      </w:r>
+      <w:r>
+        <w:t>.</w:t>
+      </w:r>
     </w:p>
     <w:p>
       <w:pPr>
@@ -4421,12 +4469,6 @@
           <w:lang w:val="es-AR"/>
         </w:rPr>
       </w:pPr>
-      <w:r>
-        <w:rPr>
-          <w:lang w:val="es-AR"/>
-        </w:rPr>
-        <w:t>Esta sección será completada al final de la iteración.</w:t>
-      </w:r>
     </w:p>
     <w:sectPr>
       <w:headerReference w:type="default" r:id="rId12"/>
@@ -8265,6 +8307,9 @@
   </w:num>
   <w:num w:numId="25" w16cid:durableId="2055159090">
     <w:abstractNumId w:val="19"/>
+  </w:num>
+  <w:num w:numId="26" w16cid:durableId="1005551491">
+    <w:abstractNumId w:val="22"/>
   </w:num>
 </w:numbering>
 </file>

</xml_diff>